<commit_message>
Head tails Project (Beginner) completed
</commit_message>
<xml_diff>
--- a/Docs/Day 1.docx
+++ b/Docs/Day 1.docx
@@ -19,6 +19,9 @@
         <w:pStyle w:val="ListParagraph"/>
       </w:pPr>
       <w:r>
+        <w:rPr>
+          <w:noProof/>
+        </w:rPr>
         <w:drawing>
           <wp:inline distT="0" distB="0" distL="0" distR="0" wp14:anchorId="1FBB282E" wp14:editId="38EA2FD4">
             <wp:extent cx="4048690" cy="295316"/>
@@ -69,6 +72,114 @@
       </w:r>
       <w:r>
         <w:t>in the output.</w:t>
+      </w:r>
+    </w:p>
+    <w:p>
+      <w:pPr>
+        <w:pStyle w:val="ListParagraph"/>
+        <w:numPr>
+          <w:ilvl w:val="0"/>
+          <w:numId w:val="3"/>
+        </w:numPr>
+      </w:pPr>
+      <w:r>
+        <w:t>While loop to run infinite loop of questions</w:t>
+      </w:r>
+    </w:p>
+    <w:p>
+      <w:pPr>
+        <w:pStyle w:val="ListParagraph"/>
+      </w:pPr>
+      <w:r>
+        <w:drawing>
+          <wp:inline distT="0" distB="0" distL="0" distR="0" wp14:anchorId="389F1A7B" wp14:editId="6C4B4CD7">
+            <wp:extent cx="857370" cy="209579"/>
+            <wp:effectExtent l="0" t="0" r="0" b="0"/>
+            <wp:docPr id="2" name="Picture 2"/>
+            <wp:cNvGraphicFramePr>
+              <a:graphicFrameLocks xmlns:a="http://schemas.openxmlformats.org/drawingml/2006/main" noChangeAspect="1"/>
+            </wp:cNvGraphicFramePr>
+            <a:graphic xmlns:a="http://schemas.openxmlformats.org/drawingml/2006/main">
+              <a:graphicData uri="http://schemas.openxmlformats.org/drawingml/2006/picture">
+                <pic:pic xmlns:pic="http://schemas.openxmlformats.org/drawingml/2006/picture">
+                  <pic:nvPicPr>
+                    <pic:cNvPr id="1" name=""/>
+                    <pic:cNvPicPr/>
+                  </pic:nvPicPr>
+                  <pic:blipFill>
+                    <a:blip r:embed="rId6"/>
+                    <a:stretch>
+                      <a:fillRect/>
+                    </a:stretch>
+                  </pic:blipFill>
+                  <pic:spPr>
+                    <a:xfrm>
+                      <a:off x="0" y="0"/>
+                      <a:ext cx="857370" cy="209579"/>
+                    </a:xfrm>
+                    <a:prstGeom prst="rect">
+                      <a:avLst/>
+                    </a:prstGeom>
+                  </pic:spPr>
+                </pic:pic>
+              </a:graphicData>
+            </a:graphic>
+          </wp:inline>
+        </w:drawing>
+      </w:r>
+    </w:p>
+    <w:p>
+      <w:pPr>
+        <w:pStyle w:val="ListParagraph"/>
+        <w:numPr>
+          <w:ilvl w:val="0"/>
+          <w:numId w:val="3"/>
+        </w:numPr>
+      </w:pPr>
+      <w:r>
+        <w:t>Lower function to make sure user enters correct string value and case don’t matter</w:t>
+      </w:r>
+    </w:p>
+    <w:p>
+      <w:pPr>
+        <w:pStyle w:val="ListParagraph"/>
+      </w:pPr>
+      <w:r>
+        <w:drawing>
+          <wp:inline distT="0" distB="0" distL="0" distR="0" wp14:anchorId="1A6C21AB" wp14:editId="5A2654F1">
+            <wp:extent cx="3515216" cy="285790"/>
+            <wp:effectExtent l="0" t="0" r="0" b="0"/>
+            <wp:docPr id="3" name="Picture 3"/>
+            <wp:cNvGraphicFramePr>
+              <a:graphicFrameLocks xmlns:a="http://schemas.openxmlformats.org/drawingml/2006/main" noChangeAspect="1"/>
+            </wp:cNvGraphicFramePr>
+            <a:graphic xmlns:a="http://schemas.openxmlformats.org/drawingml/2006/main">
+              <a:graphicData uri="http://schemas.openxmlformats.org/drawingml/2006/picture">
+                <pic:pic xmlns:pic="http://schemas.openxmlformats.org/drawingml/2006/picture">
+                  <pic:nvPicPr>
+                    <pic:cNvPr id="1" name=""/>
+                    <pic:cNvPicPr/>
+                  </pic:nvPicPr>
+                  <pic:blipFill>
+                    <a:blip r:embed="rId7"/>
+                    <a:stretch>
+                      <a:fillRect/>
+                    </a:stretch>
+                  </pic:blipFill>
+                  <pic:spPr>
+                    <a:xfrm>
+                      <a:off x="0" y="0"/>
+                      <a:ext cx="3515216" cy="285790"/>
+                    </a:xfrm>
+                    <a:prstGeom prst="rect">
+                      <a:avLst/>
+                    </a:prstGeom>
+                  </pic:spPr>
+                </pic:pic>
+              </a:graphicData>
+            </a:graphic>
+          </wp:inline>
+        </w:drawing>
       </w:r>
       <w:bookmarkStart w:id="0" w:name="_GoBack"/>
       <w:bookmarkEnd w:id="0"/>

</xml_diff>

<commit_message>
Docs updated with contents
</commit_message>
<xml_diff>
--- a/Docs/Day 1.docx
+++ b/Docs/Day 1.docx
@@ -180,6 +180,220 @@
             </a:graphic>
           </wp:inline>
         </w:drawing>
+      </w:r>
+    </w:p>
+    <w:p>
+      <w:pPr>
+        <w:pStyle w:val="ListParagraph"/>
+        <w:numPr>
+          <w:ilvl w:val="0"/>
+          <w:numId w:val="3"/>
+        </w:numPr>
+      </w:pPr>
+      <w:r>
+        <w:t>Random module</w:t>
+      </w:r>
+    </w:p>
+    <w:p>
+      <w:pPr>
+        <w:pStyle w:val="ListParagraph"/>
+        <w:numPr>
+          <w:ilvl w:val="0"/>
+          <w:numId w:val="4"/>
+        </w:numPr>
+      </w:pPr>
+      <w:r>
+        <w:t>First we did import random</w:t>
+      </w:r>
+    </w:p>
+    <w:p>
+      <w:pPr>
+        <w:pStyle w:val="ListParagraph"/>
+        <w:numPr>
+          <w:ilvl w:val="0"/>
+          <w:numId w:val="4"/>
+        </w:numPr>
+      </w:pPr>
+      <w:r>
+        <w:t>Then we can get it to choose using</w:t>
+      </w:r>
+    </w:p>
+    <w:p>
+      <w:pPr>
+        <w:pStyle w:val="ListParagraph"/>
+        <w:ind w:left="1080"/>
+      </w:pPr>
+      <w:r>
+        <w:drawing>
+          <wp:inline distT="0" distB="0" distL="0" distR="0" wp14:anchorId="218E0829" wp14:editId="3E4C4743">
+            <wp:extent cx="3486637" cy="200053"/>
+            <wp:effectExtent l="0" t="0" r="0" b="9525"/>
+            <wp:docPr id="4" name="Picture 4"/>
+            <wp:cNvGraphicFramePr>
+              <a:graphicFrameLocks xmlns:a="http://schemas.openxmlformats.org/drawingml/2006/main" noChangeAspect="1"/>
+            </wp:cNvGraphicFramePr>
+            <a:graphic xmlns:a="http://schemas.openxmlformats.org/drawingml/2006/main">
+              <a:graphicData uri="http://schemas.openxmlformats.org/drawingml/2006/picture">
+                <pic:pic xmlns:pic="http://schemas.openxmlformats.org/drawingml/2006/picture">
+                  <pic:nvPicPr>
+                    <pic:cNvPr id="1" name=""/>
+                    <pic:cNvPicPr/>
+                  </pic:nvPicPr>
+                  <pic:blipFill>
+                    <a:blip r:embed="rId8"/>
+                    <a:stretch>
+                      <a:fillRect/>
+                    </a:stretch>
+                  </pic:blipFill>
+                  <pic:spPr>
+                    <a:xfrm>
+                      <a:off x="0" y="0"/>
+                      <a:ext cx="3486637" cy="200053"/>
+                    </a:xfrm>
+                    <a:prstGeom prst="rect">
+                      <a:avLst/>
+                    </a:prstGeom>
+                  </pic:spPr>
+                </pic:pic>
+              </a:graphicData>
+            </a:graphic>
+          </wp:inline>
+        </w:drawing>
+      </w:r>
+    </w:p>
+    <w:p>
+      <w:pPr>
+        <w:pStyle w:val="ListParagraph"/>
+        <w:numPr>
+          <w:ilvl w:val="0"/>
+          <w:numId w:val="4"/>
+        </w:numPr>
+      </w:pPr>
+      <w:r>
+        <w:t>We can get decimal using</w:t>
+      </w:r>
+    </w:p>
+    <w:p>
+      <w:pPr>
+        <w:pStyle w:val="ListParagraph"/>
+        <w:ind w:left="1080"/>
+      </w:pPr>
+      <w:r>
+        <w:drawing>
+          <wp:inline distT="0" distB="0" distL="0" distR="0" wp14:anchorId="04BDE9F7" wp14:editId="208D31C4">
+            <wp:extent cx="2429214" cy="209579"/>
+            <wp:effectExtent l="0" t="0" r="9525" b="0"/>
+            <wp:docPr id="6" name="Picture 6"/>
+            <wp:cNvGraphicFramePr>
+              <a:graphicFrameLocks xmlns:a="http://schemas.openxmlformats.org/drawingml/2006/main" noChangeAspect="1"/>
+            </wp:cNvGraphicFramePr>
+            <a:graphic xmlns:a="http://schemas.openxmlformats.org/drawingml/2006/main">
+              <a:graphicData uri="http://schemas.openxmlformats.org/drawingml/2006/picture">
+                <pic:pic xmlns:pic="http://schemas.openxmlformats.org/drawingml/2006/picture">
+                  <pic:nvPicPr>
+                    <pic:cNvPr id="1" name=""/>
+                    <pic:cNvPicPr/>
+                  </pic:nvPicPr>
+                  <pic:blipFill>
+                    <a:blip r:embed="rId9"/>
+                    <a:stretch>
+                      <a:fillRect/>
+                    </a:stretch>
+                  </pic:blipFill>
+                  <pic:spPr>
+                    <a:xfrm>
+                      <a:off x="0" y="0"/>
+                      <a:ext cx="2429214" cy="209579"/>
+                    </a:xfrm>
+                    <a:prstGeom prst="rect">
+                      <a:avLst/>
+                    </a:prstGeom>
+                  </pic:spPr>
+                </pic:pic>
+              </a:graphicData>
+            </a:graphic>
+          </wp:inline>
+        </w:drawing>
+      </w:r>
+    </w:p>
+    <w:p>
+      <w:pPr>
+        <w:pStyle w:val="ListParagraph"/>
+        <w:numPr>
+          <w:ilvl w:val="0"/>
+          <w:numId w:val="4"/>
+        </w:numPr>
+      </w:pPr>
+      <w:r>
+        <w:t>We can get int using</w:t>
+      </w:r>
+    </w:p>
+    <w:p>
+      <w:pPr>
+        <w:pStyle w:val="ListParagraph"/>
+        <w:ind w:left="1080"/>
+      </w:pPr>
+      <w:r>
+        <w:drawing>
+          <wp:inline distT="0" distB="0" distL="0" distR="0" wp14:anchorId="6FEE8AE6" wp14:editId="71937D9B">
+            <wp:extent cx="2419688" cy="181000"/>
+            <wp:effectExtent l="0" t="0" r="0" b="9525"/>
+            <wp:docPr id="7" name="Picture 7"/>
+            <wp:cNvGraphicFramePr>
+              <a:graphicFrameLocks xmlns:a="http://schemas.openxmlformats.org/drawingml/2006/main" noChangeAspect="1"/>
+            </wp:cNvGraphicFramePr>
+            <a:graphic xmlns:a="http://schemas.openxmlformats.org/drawingml/2006/main">
+              <a:graphicData uri="http://schemas.openxmlformats.org/drawingml/2006/picture">
+                <pic:pic xmlns:pic="http://schemas.openxmlformats.org/drawingml/2006/picture">
+                  <pic:nvPicPr>
+                    <pic:cNvPr id="1" name=""/>
+                    <pic:cNvPicPr/>
+                  </pic:nvPicPr>
+                  <pic:blipFill>
+                    <a:blip r:embed="rId10"/>
+                    <a:stretch>
+                      <a:fillRect/>
+                    </a:stretch>
+                  </pic:blipFill>
+                  <pic:spPr>
+                    <a:xfrm>
+                      <a:off x="0" y="0"/>
+                      <a:ext cx="2419688" cy="181000"/>
+                    </a:xfrm>
+                    <a:prstGeom prst="rect">
+                      <a:avLst/>
+                    </a:prstGeom>
+                  </pic:spPr>
+                </pic:pic>
+              </a:graphicData>
+            </a:graphic>
+          </wp:inline>
+        </w:drawing>
+      </w:r>
+    </w:p>
+    <w:p>
+      <w:pPr>
+        <w:pStyle w:val="ListParagraph"/>
+        <w:numPr>
+          <w:ilvl w:val="0"/>
+          <w:numId w:val="3"/>
+        </w:numPr>
+      </w:pPr>
+      <w:r>
+        <w:t xml:space="preserve">We can get asci art from this </w:t>
+      </w:r>
+      <w:r>
+        <w:t>site:</w:t>
+      </w:r>
+      <w:r>
+        <w:t xml:space="preserve"> </w:t>
+      </w:r>
+      <w:r>
+        <w:rPr>
+          <w:i/>
+          <w:iCs/>
+        </w:rPr>
+        <w:t>https://ascii.co.uk/art</w:t>
       </w:r>
       <w:bookmarkStart w:id="0" w:name="_GoBack"/>
       <w:bookmarkEnd w:id="0"/>
@@ -1034,7 +1248,6 @@
   <w:style w:type="character" w:default="1" w:styleId="DefaultParagraphFont">
     <w:name w:val="Default Paragraph Font"/>
     <w:uiPriority w:val="1"/>
-    <w:semiHidden/>
     <w:unhideWhenUsed/>
   </w:style>
   <w:style w:type="table" w:default="1" w:styleId="TableNormal">

</xml_diff>